<commit_message>
changed folder name and added new content
</commit_message>
<xml_diff>
--- a/System Rec. Notes.docx
+++ b/System Rec. Notes.docx
@@ -1033,12 +1033,55 @@
         <w:autoSpaceDN w:val="0"/>
         <w:adjustRightInd w:val="0"/>
         <w:spacing w:after="0" w:line="240" w:lineRule="auto"/>
-        <w:ind w:firstLine="720"/>
-        <w:jc w:val="both"/>
-        <w:rPr>
-          <w:rFonts w:cstheme="minorHAnsi"/>
-        </w:rPr>
-      </w:pPr>
+        <w:jc w:val="both"/>
+        <w:rPr>
+          <w:rFonts w:cstheme="minorHAnsi"/>
+        </w:rPr>
+      </w:pPr>
+      <w:proofErr w:type="spellStart"/>
+      <w:r>
+        <w:rPr>
+          <w:rFonts w:cstheme="minorHAnsi"/>
+        </w:rPr>
+        <w:t>Iibraries</w:t>
+      </w:r>
+      <w:proofErr w:type="spellEnd"/>
+      <w:r>
+        <w:rPr>
+          <w:rFonts w:cstheme="minorHAnsi"/>
+        </w:rPr>
+        <w:t>:</w:t>
+      </w:r>
+    </w:p>
+    <w:p>
+      <w:pPr>
+        <w:autoSpaceDE w:val="0"/>
+        <w:autoSpaceDN w:val="0"/>
+        <w:adjustRightInd w:val="0"/>
+        <w:spacing w:after="0" w:line="240" w:lineRule="auto"/>
+        <w:jc w:val="both"/>
+        <w:rPr>
+          <w:rFonts w:cstheme="minorHAnsi"/>
+        </w:rPr>
+      </w:pPr>
+    </w:p>
+    <w:p>
+      <w:pPr>
+        <w:autoSpaceDE w:val="0"/>
+        <w:autoSpaceDN w:val="0"/>
+        <w:adjustRightInd w:val="0"/>
+        <w:spacing w:after="0" w:line="240" w:lineRule="auto"/>
+        <w:jc w:val="both"/>
+        <w:rPr>
+          <w:rFonts w:cstheme="minorHAnsi"/>
+        </w:rPr>
+      </w:pPr>
+      <w:r>
+        <w:rPr>
+          <w:rFonts w:cstheme="minorHAnsi"/>
+        </w:rPr>
+        <w:t>$ conda install -c conda-forge scikit-surprise</w:t>
+      </w:r>
     </w:p>
     <w:p>
       <w:pPr>

</xml_diff>